<commit_message>
dodanie wniosku zwiazanego z doborem wag zespolowych
</commit_message>
<xml_diff>
--- a/cw3/MSIWIO/Sprawozdanie.docx
+++ b/cw3/MSIWIO/Sprawozdanie.docx
@@ -4514,6 +4514,9 @@
     </w:p>
     <w:p>
       <w:r>
+        <w:rPr>
+          <w:noProof/>
+        </w:rPr>
         <w:drawing>
           <wp:inline distT="0" distB="0" distL="0" distR="0" wp14:anchorId="0D89C0F9" wp14:editId="7298F92D">
             <wp:extent cx="5760720" cy="2447925"/>
@@ -4799,6 +4802,9 @@
     </w:p>
     <w:p>
       <w:r>
+        <w:rPr>
+          <w:noProof/>
+        </w:rPr>
         <w:drawing>
           <wp:inline distT="0" distB="0" distL="0" distR="0" wp14:anchorId="318DC99F" wp14:editId="2FA449CB">
             <wp:extent cx="5760720" cy="1486535"/>
@@ -5029,15 +5035,15 @@
         <w:jc w:val="center"/>
       </w:pPr>
       <w:r>
-        <w:t>Tabela porównująca najlepsze modele dla każdego algorytmu</w:t>
-      </w:r>
-      <w:r>
-        <w:t xml:space="preserve"> (T+7)</w:t>
+        <w:t>Tabela porównująca najlepsze modele dla każdego algorytmu (T+7)</w:t>
       </w:r>
     </w:p>
     <w:p/>
     <w:p>
       <w:r>
+        <w:rPr>
+          <w:noProof/>
+        </w:rPr>
         <w:drawing>
           <wp:inline distT="0" distB="0" distL="0" distR="0" wp14:anchorId="62834ABE" wp14:editId="00020128">
             <wp:extent cx="5760720" cy="1500505"/>
@@ -5124,6 +5130,9 @@
       <w:r>
         <w:t xml:space="preserve">tak, aby dane walidacyjne były interpretowane jako testowe przez modele np. GB i RF i wykonać predykcje z odpowiednimi parametrami, a następnie wykorzystać wyniki walidacyjne do dobrania wag i sprawdzenie zachowania na danych testowych. </w:t>
       </w:r>
+      <w:r>
+        <w:t>Z drugiej strony, dane nazwane w tym arkuszu testowymi były również używane do wyboru najlepszych modeli (poza MLP gdzie był zbiór walidacyjny), więc trzeba by było poznać kontekst podziału danych na zbiory i rozważyć, czy użycie ich do dobrania w taki sposób wag jest poprawne. Ponadto, taki manewr byłby ryzykowny, ponieważ mógłby skutkować nadmiernym dopasowaniem do danych. Ostatecznie bezpieczniej jest zastosować wagi biliniowe dające dobry kompromis.</w:t>
+      </w:r>
     </w:p>
     <w:p>
       <w:pPr>
@@ -5171,6 +5180,7 @@
         </w:numPr>
       </w:pPr>
       <w:r>
+        <w:lastRenderedPageBreak/>
         <w:t>Po upływie jednego dnia sprzedajemy wszystkie zakupione USD</w:t>
       </w:r>
     </w:p>
@@ -5186,7 +5196,9 @@
     </w:p>
     <w:p>
       <w:r>
-        <w:lastRenderedPageBreak/>
+        <w:rPr>
+          <w:noProof/>
+        </w:rPr>
         <w:drawing>
           <wp:inline distT="0" distB="0" distL="0" distR="0" wp14:anchorId="2A536C97" wp14:editId="38FE6C46">
             <wp:extent cx="5760720" cy="1960880"/>
@@ -5252,6 +5264,9 @@
         <w:jc w:val="center"/>
       </w:pPr>
       <w:r>
+        <w:rPr>
+          <w:noProof/>
+        </w:rPr>
         <w:drawing>
           <wp:inline distT="0" distB="0" distL="0" distR="0" wp14:anchorId="12BEFFF1" wp14:editId="446D86D5">
             <wp:extent cx="2000529" cy="666843"/>
@@ -5317,6 +5332,9 @@
         <w:jc w:val="center"/>
       </w:pPr>
       <w:r>
+        <w:rPr>
+          <w:noProof/>
+        </w:rPr>
         <w:drawing>
           <wp:inline distT="0" distB="0" distL="0" distR="0" wp14:anchorId="7C2AEEFB" wp14:editId="161F1FAD">
             <wp:extent cx="2248214" cy="666843"/>
@@ -5366,7 +5384,11 @@
         <w:t xml:space="preserve">w horyzoncie T+7 </w:t>
       </w:r>
       <w:r>
-        <w:t xml:space="preserve">był większy. Te różnice są prawdopodobnie spowodowane tym, że w praktycznym problemie błąd może być pozytywny – tego użyte miary nie brały pod uwagę. Poprzez to rozumiem, że błąd prognozy polegającym na niedoszacowaniu wzrostu jest niczym złym, podczas gdy błąd polegający na niedoszacowaniu spadku jest czymś złym. Widocznie na zadanych danych model t+7 częściej się mylił, ale pomyłki te częściej były </w:t>
+        <w:t xml:space="preserve">był większy. Te różnice są prawdopodobnie spowodowane tym, że w praktycznym problemie błąd może być pozytywny – tego użyte miary nie brały pod uwagę. Poprzez to rozumiem, że błąd prognozy polegającym na niedoszacowaniu wzrostu jest niczym złym, podczas gdy </w:t>
+      </w:r>
+      <w:r>
+        <w:lastRenderedPageBreak/>
+        <w:t xml:space="preserve">błąd polegający na niedoszacowaniu spadku jest czymś złym. Widocznie na zadanych danych model t+7 częściej się mylił, ale pomyłki te częściej były </w:t>
       </w:r>
       <w:r>
         <w:t>mniej kosztowne jak chodzi o inwestycje</w:t>
@@ -5383,11 +5405,7 @@
         <w:t>wzrostem</w:t>
       </w:r>
       <w:r>
-        <w:t xml:space="preserve">. Użycie </w:t>
-      </w:r>
-      <w:r>
-        <w:lastRenderedPageBreak/>
-        <w:t xml:space="preserve">prognoz tygodniowych sprawia, że cała transakcja jest bardziej odporna na losowe wahania i jest przybliżona do długoterminowego zysku, który jest wyznaczany przez uśredniony trend. Oczywiście wadą takich prognoz jest to, że im dalej w czasie jest odsunięte wydarzenie tym ciężej je prognozować (na ogół, a przynajmniej dla tego zadania – są wyjątki jak zawsze). </w:t>
+        <w:t xml:space="preserve">. Użycie prognoz tygodniowych sprawia, że cała transakcja jest bardziej odporna na losowe wahania i jest przybliżona do długoterminowego zysku, który jest wyznaczany przez uśredniony trend. Oczywiście wadą takich prognoz jest to, że im dalej w czasie jest odsunięte wydarzenie tym ciężej je prognozować (na ogół, a przynajmniej dla tego zadania – są wyjątki jak zawsze). </w:t>
       </w:r>
     </w:p>
     <w:p>

</xml_diff>